<commit_message>
codigo terminado, pruebas corriendo correctamente
</commit_message>
<xml_diff>
--- a/Laboratorio 3.docx
+++ b/Laboratorio 3.docx
@@ -4,6 +4,10 @@
   <w:body>
     <w:p>
       <w:r>
+        <w:rPr>
+          <w:noProof/>
+          <w:lang w:val="es-CO" w:eastAsia="es-CO"/>
+        </w:rPr>
         <w:drawing>
           <wp:inline distT="0" distB="0" distL="0" distR="0" wp14:anchorId="77287376" wp14:editId="542C75D9">
             <wp:extent cx="6858000" cy="2463800"/>
@@ -44,6 +48,10 @@
     <w:p/>
     <w:p>
       <w:r>
+        <w:rPr>
+          <w:noProof/>
+          <w:lang w:val="es-CO" w:eastAsia="es-CO"/>
+        </w:rPr>
         <w:drawing>
           <wp:inline distT="0" distB="0" distL="0" distR="0" wp14:anchorId="31639F83" wp14:editId="4AF9D54A">
             <wp:extent cx="6858000" cy="2479040"/>
@@ -83,6 +91,10 @@
     </w:p>
     <w:p>
       <w:r>
+        <w:rPr>
+          <w:noProof/>
+          <w:lang w:val="es-CO" w:eastAsia="es-CO"/>
+        </w:rPr>
         <w:drawing>
           <wp:inline distT="0" distB="0" distL="0" distR="0" wp14:anchorId="19EAA165" wp14:editId="2BCC6C6B">
             <wp:extent cx="6858000" cy="3571240"/>
@@ -122,6 +134,10 @@
     </w:p>
     <w:p>
       <w:r>
+        <w:rPr>
+          <w:noProof/>
+          <w:lang w:val="es-CO" w:eastAsia="es-CO"/>
+        </w:rPr>
         <w:lastRenderedPageBreak/>
         <w:drawing>
           <wp:inline distT="0" distB="0" distL="0" distR="0" wp14:anchorId="75FC97C0" wp14:editId="69A39E36">
@@ -162,6 +178,10 @@
     </w:p>
     <w:p>
       <w:r>
+        <w:rPr>
+          <w:noProof/>
+          <w:lang w:val="es-CO" w:eastAsia="es-CO"/>
+        </w:rPr>
         <w:drawing>
           <wp:inline distT="0" distB="0" distL="0" distR="0" wp14:anchorId="1D20B13D" wp14:editId="4510E0B3">
             <wp:extent cx="6858000" cy="988060"/>
@@ -201,6 +221,10 @@
     </w:p>
     <w:p>
       <w:r>
+        <w:rPr>
+          <w:noProof/>
+          <w:lang w:val="es-CO" w:eastAsia="es-CO"/>
+        </w:rPr>
         <w:drawing>
           <wp:inline distT="0" distB="0" distL="0" distR="0" wp14:anchorId="0120CC67" wp14:editId="7180FA86">
             <wp:extent cx="6858000" cy="2455545"/>
@@ -240,7 +264,10 @@
     </w:p>
     <w:p>
       <w:r>
-        <w:lastRenderedPageBreak/>
+        <w:rPr>
+          <w:noProof/>
+          <w:lang w:val="es-CO" w:eastAsia="es-CO"/>
+        </w:rPr>
         <w:drawing>
           <wp:inline distT="0" distB="0" distL="0" distR="0" wp14:anchorId="7268A830" wp14:editId="32AE6ED0">
             <wp:extent cx="4334480" cy="5182323"/>
@@ -280,6 +307,10 @@
     </w:p>
     <w:p>
       <w:r>
+        <w:rPr>
+          <w:noProof/>
+          <w:lang w:val="es-CO" w:eastAsia="es-CO"/>
+        </w:rPr>
         <w:drawing>
           <wp:inline distT="0" distB="0" distL="0" distR="0" wp14:anchorId="0B3FF8E4" wp14:editId="38C6F98A">
             <wp:extent cx="6858000" cy="2564130"/>
@@ -508,6 +539,11 @@
       </w:tr>
     </w:tbl>
     <w:p>
+      <w:pPr>
+        <w:rPr>
+          <w:rStyle w:val="Hipervnculo"/>
+        </w:rPr>
+      </w:pPr>
       <w:hyperlink r:id="rId12" w:history="1">
         <w:r>
           <w:rPr>
@@ -516,6 +552,907 @@
           <w:t>http://tutorials.jenkov.com/maven/maven-commands.html</w:t>
         </w:r>
       </w:hyperlink>
+    </w:p>
+    <w:p>
+      <w:pPr>
+        <w:rPr>
+          <w:rStyle w:val="Hipervnculo"/>
+          <w:b/>
+          <w:color w:val="auto"/>
+          <w:u w:val="none"/>
+        </w:rPr>
+      </w:pPr>
+      <w:proofErr w:type="spellStart"/>
+      <w:r>
+        <w:rPr>
+          <w:rStyle w:val="Hipervnculo"/>
+          <w:b/>
+          <w:color w:val="auto"/>
+          <w:u w:val="none"/>
+        </w:rPr>
+        <w:t>Finalizar</w:t>
+      </w:r>
+      <w:proofErr w:type="spellEnd"/>
+      <w:r>
+        <w:rPr>
+          <w:rStyle w:val="Hipervnculo"/>
+          <w:b/>
+          <w:color w:val="auto"/>
+          <w:u w:val="none"/>
+        </w:rPr>
+        <w:t xml:space="preserve"> el </w:t>
+      </w:r>
+      <w:proofErr w:type="spellStart"/>
+      <w:r>
+        <w:rPr>
+          <w:rStyle w:val="Hipervnculo"/>
+          <w:b/>
+          <w:color w:val="auto"/>
+          <w:u w:val="none"/>
+        </w:rPr>
+        <w:t>ejercicio</w:t>
+      </w:r>
+      <w:proofErr w:type="spellEnd"/>
+    </w:p>
+    <w:tbl>
+      <w:tblPr>
+        <w:tblStyle w:val="Tabladecuadrcula1clara"/>
+        <w:tblW w:w="10833" w:type="dxa"/>
+        <w:tblLook w:val="04A0" w:firstRow="1" w:lastRow="0" w:firstColumn="1" w:lastColumn="0" w:noHBand="0" w:noVBand="1"/>
+      </w:tblPr>
+      <w:tblGrid>
+        <w:gridCol w:w="1039"/>
+        <w:gridCol w:w="7887"/>
+        <w:gridCol w:w="1907"/>
+      </w:tblGrid>
+      <w:tr>
+        <w:trPr>
+          <w:cnfStyle w:val="100000000000" w:firstRow="1" w:lastRow="0" w:firstColumn="0" w:lastColumn="0" w:oddVBand="0" w:evenVBand="0" w:oddHBand="0" w:evenHBand="0" w:firstRowFirstColumn="0" w:firstRowLastColumn="0" w:lastRowFirstColumn="0" w:lastRowLastColumn="0"/>
+          <w:trHeight w:val="819"/>
+        </w:trPr>
+        <w:tc>
+          <w:tcPr>
+            <w:cnfStyle w:val="001000000000" w:firstRow="0" w:lastRow="0" w:firstColumn="1" w:lastColumn="0" w:oddVBand="0" w:evenVBand="0" w:oddHBand="0" w:evenHBand="0" w:firstRowFirstColumn="0" w:firstRowLastColumn="0" w:lastRowFirstColumn="0" w:lastRowLastColumn="0"/>
+            <w:tcW w:w="1039" w:type="dxa"/>
+            <w:vAlign w:val="center"/>
+          </w:tcPr>
+          <w:p>
+            <w:pPr>
+              <w:jc w:val="center"/>
+              <w:rPr>
+                <w:lang w:val="es-CO"/>
+              </w:rPr>
+            </w:pPr>
+            <w:r>
+              <w:rPr>
+                <w:lang w:val="es-CO"/>
+              </w:rPr>
+              <w:t>Número</w:t>
+            </w:r>
+          </w:p>
+        </w:tc>
+        <w:tc>
+          <w:tcPr>
+            <w:tcW w:w="7887" w:type="dxa"/>
+            <w:vAlign w:val="center"/>
+          </w:tcPr>
+          <w:p>
+            <w:pPr>
+              <w:jc w:val="center"/>
+              <w:cnfStyle w:val="100000000000" w:firstRow="1" w:lastRow="0" w:firstColumn="0" w:lastColumn="0" w:oddVBand="0" w:evenVBand="0" w:oddHBand="0" w:evenHBand="0" w:firstRowFirstColumn="0" w:firstRowLastColumn="0" w:lastRowFirstColumn="0" w:lastRowLastColumn="0"/>
+              <w:rPr>
+                <w:lang w:val="es-CO"/>
+              </w:rPr>
+            </w:pPr>
+            <w:r>
+              <w:rPr>
+                <w:lang w:val="es-CO"/>
+              </w:rPr>
+              <w:t>Clase de equivalencia</w:t>
+            </w:r>
+          </w:p>
+        </w:tc>
+        <w:tc>
+          <w:tcPr>
+            <w:tcW w:w="1907" w:type="dxa"/>
+            <w:vAlign w:val="center"/>
+          </w:tcPr>
+          <w:p>
+            <w:pPr>
+              <w:jc w:val="center"/>
+              <w:cnfStyle w:val="100000000000" w:firstRow="1" w:lastRow="0" w:firstColumn="0" w:lastColumn="0" w:oddVBand="0" w:evenVBand="0" w:oddHBand="0" w:evenHBand="0" w:firstRowFirstColumn="0" w:firstRowLastColumn="0" w:lastRowFirstColumn="0" w:lastRowLastColumn="0"/>
+              <w:rPr>
+                <w:lang w:val="es-CO"/>
+              </w:rPr>
+            </w:pPr>
+            <w:r>
+              <w:rPr>
+                <w:lang w:val="es-CO"/>
+              </w:rPr>
+              <w:t xml:space="preserve">Resultado </w:t>
+            </w:r>
+          </w:p>
+        </w:tc>
+      </w:tr>
+      <w:tr>
+        <w:trPr>
+          <w:trHeight w:val="291"/>
+        </w:trPr>
+        <w:tc>
+          <w:tcPr>
+            <w:cnfStyle w:val="001000000000" w:firstRow="0" w:lastRow="0" w:firstColumn="1" w:lastColumn="0" w:oddVBand="0" w:evenVBand="0" w:oddHBand="0" w:evenHBand="0" w:firstRowFirstColumn="0" w:firstRowLastColumn="0" w:lastRowFirstColumn="0" w:lastRowLastColumn="0"/>
+            <w:tcW w:w="1039" w:type="dxa"/>
+            <w:vAlign w:val="center"/>
+          </w:tcPr>
+          <w:p>
+            <w:pPr>
+              <w:jc w:val="center"/>
+              <w:rPr>
+                <w:b w:val="0"/>
+                <w:lang w:val="es-CO"/>
+              </w:rPr>
+            </w:pPr>
+            <w:r>
+              <w:rPr>
+                <w:b w:val="0"/>
+                <w:lang w:val="es-CO"/>
+              </w:rPr>
+              <w:t>1</w:t>
+            </w:r>
+          </w:p>
+        </w:tc>
+        <w:tc>
+          <w:tcPr>
+            <w:tcW w:w="7887" w:type="dxa"/>
+            <w:vAlign w:val="center"/>
+          </w:tcPr>
+          <w:p>
+            <w:pPr>
+              <w:jc w:val="center"/>
+              <w:cnfStyle w:val="000000000000" w:firstRow="0" w:lastRow="0" w:firstColumn="0" w:lastColumn="0" w:oddVBand="0" w:evenVBand="0" w:oddHBand="0" w:evenHBand="0" w:firstRowFirstColumn="0" w:firstRowLastColumn="0" w:lastRowFirstColumn="0" w:lastRowLastColumn="0"/>
+              <w:rPr>
+                <w:lang w:val="es-CO"/>
+              </w:rPr>
+            </w:pPr>
+            <w:r>
+              <w:rPr>
+                <w:lang w:val="es-CO"/>
+              </w:rPr>
+              <w:t xml:space="preserve">Persona fallecida </w:t>
+            </w:r>
+          </w:p>
+        </w:tc>
+        <w:tc>
+          <w:tcPr>
+            <w:tcW w:w="1907" w:type="dxa"/>
+            <w:shd w:val="clear" w:color="auto" w:fill="C00000"/>
+            <w:vAlign w:val="center"/>
+          </w:tcPr>
+          <w:p>
+            <w:pPr>
+              <w:jc w:val="center"/>
+              <w:cnfStyle w:val="000000000000" w:firstRow="0" w:lastRow="0" w:firstColumn="0" w:lastColumn="0" w:oddVBand="0" w:evenVBand="0" w:oddHBand="0" w:evenHBand="0" w:firstRowFirstColumn="0" w:firstRowLastColumn="0" w:lastRowFirstColumn="0" w:lastRowLastColumn="0"/>
+              <w:rPr>
+                <w:lang w:val="es-CO"/>
+              </w:rPr>
+            </w:pPr>
+            <w:r>
+              <w:rPr>
+                <w:lang w:val="es-CO"/>
+              </w:rPr>
+              <w:t>DEAD</w:t>
+            </w:r>
+          </w:p>
+        </w:tc>
+      </w:tr>
+      <w:tr>
+        <w:trPr>
+          <w:trHeight w:val="291"/>
+        </w:trPr>
+        <w:tc>
+          <w:tcPr>
+            <w:cnfStyle w:val="001000000000" w:firstRow="0" w:lastRow="0" w:firstColumn="1" w:lastColumn="0" w:oddVBand="0" w:evenVBand="0" w:oddHBand="0" w:evenHBand="0" w:firstRowFirstColumn="0" w:firstRowLastColumn="0" w:lastRowFirstColumn="0" w:lastRowLastColumn="0"/>
+            <w:tcW w:w="1039" w:type="dxa"/>
+            <w:vAlign w:val="center"/>
+          </w:tcPr>
+          <w:p>
+            <w:pPr>
+              <w:jc w:val="center"/>
+              <w:rPr>
+                <w:b w:val="0"/>
+                <w:lang w:val="es-CO"/>
+              </w:rPr>
+            </w:pPr>
+            <w:r>
+              <w:rPr>
+                <w:b w:val="0"/>
+                <w:lang w:val="es-CO"/>
+              </w:rPr>
+              <w:t>2</w:t>
+            </w:r>
+          </w:p>
+        </w:tc>
+        <w:tc>
+          <w:tcPr>
+            <w:tcW w:w="7887" w:type="dxa"/>
+            <w:vAlign w:val="center"/>
+          </w:tcPr>
+          <w:p>
+            <w:pPr>
+              <w:jc w:val="center"/>
+              <w:cnfStyle w:val="000000000000" w:firstRow="0" w:lastRow="0" w:firstColumn="0" w:lastColumn="0" w:oddVBand="0" w:evenVBand="0" w:oddHBand="0" w:evenHBand="0" w:firstRowFirstColumn="0" w:firstRowLastColumn="0" w:lastRowFirstColumn="0" w:lastRowLastColumn="0"/>
+              <w:rPr>
+                <w:lang w:val="es-CO"/>
+              </w:rPr>
+            </w:pPr>
+            <w:r>
+              <w:rPr>
+                <w:lang w:val="es-CO"/>
+              </w:rPr>
+              <w:t>Persona viva</w:t>
+            </w:r>
+          </w:p>
+        </w:tc>
+        <w:tc>
+          <w:tcPr>
+            <w:tcW w:w="1907" w:type="dxa"/>
+            <w:shd w:val="clear" w:color="auto" w:fill="A8D08D" w:themeFill="accent6" w:themeFillTint="99"/>
+            <w:vAlign w:val="center"/>
+          </w:tcPr>
+          <w:p>
+            <w:pPr>
+              <w:jc w:val="center"/>
+              <w:cnfStyle w:val="000000000000" w:firstRow="0" w:lastRow="0" w:firstColumn="0" w:lastColumn="0" w:oddVBand="0" w:evenVBand="0" w:oddHBand="0" w:evenHBand="0" w:firstRowFirstColumn="0" w:firstRowLastColumn="0" w:lastRowFirstColumn="0" w:lastRowLastColumn="0"/>
+              <w:rPr>
+                <w:lang w:val="es-CO"/>
+              </w:rPr>
+            </w:pPr>
+            <w:r>
+              <w:rPr>
+                <w:lang w:val="es-CO"/>
+              </w:rPr>
+              <w:t>VALID</w:t>
+            </w:r>
+          </w:p>
+        </w:tc>
+      </w:tr>
+      <w:tr>
+        <w:trPr>
+          <w:trHeight w:val="291"/>
+        </w:trPr>
+        <w:tc>
+          <w:tcPr>
+            <w:cnfStyle w:val="001000000000" w:firstRow="0" w:lastRow="0" w:firstColumn="1" w:lastColumn="0" w:oddVBand="0" w:evenVBand="0" w:oddHBand="0" w:evenHBand="0" w:firstRowFirstColumn="0" w:firstRowLastColumn="0" w:lastRowFirstColumn="0" w:lastRowLastColumn="0"/>
+            <w:tcW w:w="1039" w:type="dxa"/>
+            <w:vAlign w:val="center"/>
+          </w:tcPr>
+          <w:p>
+            <w:pPr>
+              <w:jc w:val="center"/>
+              <w:rPr>
+                <w:b w:val="0"/>
+                <w:lang w:val="es-CO"/>
+              </w:rPr>
+            </w:pPr>
+            <w:r>
+              <w:rPr>
+                <w:b w:val="0"/>
+                <w:lang w:val="es-CO"/>
+              </w:rPr>
+              <w:t>3</w:t>
+            </w:r>
+          </w:p>
+        </w:tc>
+        <w:tc>
+          <w:tcPr>
+            <w:tcW w:w="7887" w:type="dxa"/>
+            <w:vAlign w:val="center"/>
+          </w:tcPr>
+          <w:p>
+            <w:pPr>
+              <w:jc w:val="center"/>
+              <w:cnfStyle w:val="000000000000" w:firstRow="0" w:lastRow="0" w:firstColumn="0" w:lastColumn="0" w:oddVBand="0" w:evenVBand="0" w:oddHBand="0" w:evenHBand="0" w:firstRowFirstColumn="0" w:firstRowLastColumn="0" w:lastRowFirstColumn="0" w:lastRowLastColumn="0"/>
+              <w:rPr>
+                <w:lang w:val="es-CO"/>
+              </w:rPr>
+            </w:pPr>
+            <w:r>
+              <w:rPr>
+                <w:lang w:val="es-CO"/>
+              </w:rPr>
+              <w:t>Edad menor a 0 años</w:t>
+            </w:r>
+          </w:p>
+        </w:tc>
+        <w:tc>
+          <w:tcPr>
+            <w:tcW w:w="1907" w:type="dxa"/>
+            <w:shd w:val="clear" w:color="auto" w:fill="C00000"/>
+            <w:vAlign w:val="center"/>
+          </w:tcPr>
+          <w:p>
+            <w:pPr>
+              <w:jc w:val="center"/>
+              <w:cnfStyle w:val="000000000000" w:firstRow="0" w:lastRow="0" w:firstColumn="0" w:lastColumn="0" w:oddVBand="0" w:evenVBand="0" w:oddHBand="0" w:evenHBand="0" w:firstRowFirstColumn="0" w:firstRowLastColumn="0" w:lastRowFirstColumn="0" w:lastRowLastColumn="0"/>
+              <w:rPr>
+                <w:lang w:val="es-CO"/>
+              </w:rPr>
+            </w:pPr>
+            <w:r>
+              <w:rPr>
+                <w:lang w:val="es-CO"/>
+              </w:rPr>
+              <w:t>INVALID_AGE</w:t>
+            </w:r>
+          </w:p>
+        </w:tc>
+      </w:tr>
+      <w:tr>
+        <w:trPr>
+          <w:trHeight w:val="291"/>
+        </w:trPr>
+        <w:tc>
+          <w:tcPr>
+            <w:cnfStyle w:val="001000000000" w:firstRow="0" w:lastRow="0" w:firstColumn="1" w:lastColumn="0" w:oddVBand="0" w:evenVBand="0" w:oddHBand="0" w:evenHBand="0" w:firstRowFirstColumn="0" w:firstRowLastColumn="0" w:lastRowFirstColumn="0" w:lastRowLastColumn="0"/>
+            <w:tcW w:w="1039" w:type="dxa"/>
+            <w:vAlign w:val="center"/>
+          </w:tcPr>
+          <w:p>
+            <w:pPr>
+              <w:jc w:val="center"/>
+              <w:rPr>
+                <w:b w:val="0"/>
+                <w:lang w:val="es-CO"/>
+              </w:rPr>
+            </w:pPr>
+            <w:r>
+              <w:rPr>
+                <w:b w:val="0"/>
+                <w:lang w:val="es-CO"/>
+              </w:rPr>
+              <w:t>4</w:t>
+            </w:r>
+          </w:p>
+        </w:tc>
+        <w:tc>
+          <w:tcPr>
+            <w:tcW w:w="7887" w:type="dxa"/>
+            <w:vAlign w:val="center"/>
+          </w:tcPr>
+          <w:p>
+            <w:pPr>
+              <w:jc w:val="center"/>
+              <w:cnfStyle w:val="000000000000" w:firstRow="0" w:lastRow="0" w:firstColumn="0" w:lastColumn="0" w:oddVBand="0" w:evenVBand="0" w:oddHBand="0" w:evenHBand="0" w:firstRowFirstColumn="0" w:firstRowLastColumn="0" w:lastRowFirstColumn="0" w:lastRowLastColumn="0"/>
+              <w:rPr>
+                <w:lang w:val="es-CO"/>
+              </w:rPr>
+            </w:pPr>
+            <w:r>
+              <w:rPr>
+                <w:lang w:val="es-CO"/>
+              </w:rPr>
+              <w:t>Edad mayor o igual a 0 y menor a 18 años</w:t>
+            </w:r>
+          </w:p>
+        </w:tc>
+        <w:tc>
+          <w:tcPr>
+            <w:tcW w:w="1907" w:type="dxa"/>
+            <w:shd w:val="clear" w:color="auto" w:fill="C00000"/>
+            <w:vAlign w:val="center"/>
+          </w:tcPr>
+          <w:p>
+            <w:pPr>
+              <w:jc w:val="center"/>
+              <w:cnfStyle w:val="000000000000" w:firstRow="0" w:lastRow="0" w:firstColumn="0" w:lastColumn="0" w:oddVBand="0" w:evenVBand="0" w:oddHBand="0" w:evenHBand="0" w:firstRowFirstColumn="0" w:firstRowLastColumn="0" w:lastRowFirstColumn="0" w:lastRowLastColumn="0"/>
+              <w:rPr>
+                <w:lang w:val="es-CO"/>
+              </w:rPr>
+            </w:pPr>
+            <w:r>
+              <w:rPr>
+                <w:lang w:val="es-CO"/>
+              </w:rPr>
+              <w:t>UNDERAGE</w:t>
+            </w:r>
+          </w:p>
+        </w:tc>
+      </w:tr>
+      <w:tr>
+        <w:trPr>
+          <w:trHeight w:val="291"/>
+        </w:trPr>
+        <w:tc>
+          <w:tcPr>
+            <w:cnfStyle w:val="001000000000" w:firstRow="0" w:lastRow="0" w:firstColumn="1" w:lastColumn="0" w:oddVBand="0" w:evenVBand="0" w:oddHBand="0" w:evenHBand="0" w:firstRowFirstColumn="0" w:firstRowLastColumn="0" w:lastRowFirstColumn="0" w:lastRowLastColumn="0"/>
+            <w:tcW w:w="1039" w:type="dxa"/>
+            <w:vAlign w:val="center"/>
+          </w:tcPr>
+          <w:p>
+            <w:pPr>
+              <w:jc w:val="center"/>
+              <w:rPr>
+                <w:b w:val="0"/>
+                <w:lang w:val="es-CO"/>
+              </w:rPr>
+            </w:pPr>
+            <w:r>
+              <w:rPr>
+                <w:b w:val="0"/>
+                <w:lang w:val="es-CO"/>
+              </w:rPr>
+              <w:t>5</w:t>
+            </w:r>
+          </w:p>
+        </w:tc>
+        <w:tc>
+          <w:tcPr>
+            <w:tcW w:w="7887" w:type="dxa"/>
+            <w:vAlign w:val="center"/>
+          </w:tcPr>
+          <w:p>
+            <w:pPr>
+              <w:jc w:val="center"/>
+              <w:cnfStyle w:val="000000000000" w:firstRow="0" w:lastRow="0" w:firstColumn="0" w:lastColumn="0" w:oddVBand="0" w:evenVBand="0" w:oddHBand="0" w:evenHBand="0" w:firstRowFirstColumn="0" w:firstRowLastColumn="0" w:lastRowFirstColumn="0" w:lastRowLastColumn="0"/>
+              <w:rPr>
+                <w:lang w:val="es-CO"/>
+              </w:rPr>
+            </w:pPr>
+            <w:r>
+              <w:rPr>
+                <w:lang w:val="es-CO"/>
+              </w:rPr>
+              <w:t>Edad mayor o igual a 18 años</w:t>
+            </w:r>
+          </w:p>
+        </w:tc>
+        <w:tc>
+          <w:tcPr>
+            <w:tcW w:w="1907" w:type="dxa"/>
+            <w:shd w:val="clear" w:color="auto" w:fill="A8D08D" w:themeFill="accent6" w:themeFillTint="99"/>
+            <w:vAlign w:val="center"/>
+          </w:tcPr>
+          <w:p>
+            <w:pPr>
+              <w:jc w:val="center"/>
+              <w:cnfStyle w:val="000000000000" w:firstRow="0" w:lastRow="0" w:firstColumn="0" w:lastColumn="0" w:oddVBand="0" w:evenVBand="0" w:oddHBand="0" w:evenHBand="0" w:firstRowFirstColumn="0" w:firstRowLastColumn="0" w:lastRowFirstColumn="0" w:lastRowLastColumn="0"/>
+              <w:rPr>
+                <w:lang w:val="es-CO"/>
+              </w:rPr>
+            </w:pPr>
+            <w:r>
+              <w:rPr>
+                <w:lang w:val="es-CO"/>
+              </w:rPr>
+              <w:t>VALID</w:t>
+            </w:r>
+          </w:p>
+        </w:tc>
+      </w:tr>
+      <w:tr>
+        <w:trPr>
+          <w:trHeight w:val="291"/>
+        </w:trPr>
+        <w:tc>
+          <w:tcPr>
+            <w:cnfStyle w:val="001000000000" w:firstRow="0" w:lastRow="0" w:firstColumn="1" w:lastColumn="0" w:oddVBand="0" w:evenVBand="0" w:oddHBand="0" w:evenHBand="0" w:firstRowFirstColumn="0" w:firstRowLastColumn="0" w:lastRowFirstColumn="0" w:lastRowLastColumn="0"/>
+            <w:tcW w:w="1039" w:type="dxa"/>
+            <w:vAlign w:val="center"/>
+          </w:tcPr>
+          <w:p>
+            <w:pPr>
+              <w:jc w:val="center"/>
+              <w:rPr>
+                <w:b w:val="0"/>
+                <w:lang w:val="es-CO"/>
+              </w:rPr>
+            </w:pPr>
+            <w:r>
+              <w:rPr>
+                <w:b w:val="0"/>
+                <w:lang w:val="es-CO"/>
+              </w:rPr>
+              <w:t>6</w:t>
+            </w:r>
+          </w:p>
+        </w:tc>
+        <w:tc>
+          <w:tcPr>
+            <w:tcW w:w="7887" w:type="dxa"/>
+            <w:vAlign w:val="center"/>
+          </w:tcPr>
+          <w:p>
+            <w:pPr>
+              <w:jc w:val="center"/>
+              <w:cnfStyle w:val="000000000000" w:firstRow="0" w:lastRow="0" w:firstColumn="0" w:lastColumn="0" w:oddVBand="0" w:evenVBand="0" w:oddHBand="0" w:evenHBand="0" w:firstRowFirstColumn="0" w:firstRowLastColumn="0" w:lastRowFirstColumn="0" w:lastRowLastColumn="0"/>
+              <w:rPr>
+                <w:lang w:val="es-CO"/>
+              </w:rPr>
+            </w:pPr>
+            <w:r>
+              <w:rPr>
+                <w:lang w:val="es-CO"/>
+              </w:rPr>
+              <w:t>Id registrado anteriormente</w:t>
+            </w:r>
+          </w:p>
+        </w:tc>
+        <w:tc>
+          <w:tcPr>
+            <w:tcW w:w="1907" w:type="dxa"/>
+            <w:shd w:val="clear" w:color="auto" w:fill="C00000"/>
+            <w:vAlign w:val="center"/>
+          </w:tcPr>
+          <w:p>
+            <w:pPr>
+              <w:jc w:val="center"/>
+              <w:cnfStyle w:val="000000000000" w:firstRow="0" w:lastRow="0" w:firstColumn="0" w:lastColumn="0" w:oddVBand="0" w:evenVBand="0" w:oddHBand="0" w:evenHBand="0" w:firstRowFirstColumn="0" w:firstRowLastColumn="0" w:lastRowFirstColumn="0" w:lastRowLastColumn="0"/>
+              <w:rPr>
+                <w:lang w:val="es-CO"/>
+              </w:rPr>
+            </w:pPr>
+            <w:r>
+              <w:rPr>
+                <w:lang w:val="es-CO"/>
+              </w:rPr>
+              <w:t>DUPLICATED</w:t>
+            </w:r>
+          </w:p>
+        </w:tc>
+      </w:tr>
+      <w:tr>
+        <w:trPr>
+          <w:trHeight w:val="291"/>
+        </w:trPr>
+        <w:tc>
+          <w:tcPr>
+            <w:cnfStyle w:val="001000000000" w:firstRow="0" w:lastRow="0" w:firstColumn="1" w:lastColumn="0" w:oddVBand="0" w:evenVBand="0" w:oddHBand="0" w:evenHBand="0" w:firstRowFirstColumn="0" w:firstRowLastColumn="0" w:lastRowFirstColumn="0" w:lastRowLastColumn="0"/>
+            <w:tcW w:w="1039" w:type="dxa"/>
+            <w:vAlign w:val="center"/>
+          </w:tcPr>
+          <w:p>
+            <w:pPr>
+              <w:jc w:val="center"/>
+              <w:rPr>
+                <w:b w:val="0"/>
+                <w:lang w:val="es-CO"/>
+              </w:rPr>
+            </w:pPr>
+            <w:r>
+              <w:rPr>
+                <w:b w:val="0"/>
+                <w:lang w:val="es-CO"/>
+              </w:rPr>
+              <w:t>7</w:t>
+            </w:r>
+          </w:p>
+        </w:tc>
+        <w:tc>
+          <w:tcPr>
+            <w:tcW w:w="7887" w:type="dxa"/>
+            <w:vAlign w:val="center"/>
+          </w:tcPr>
+          <w:p>
+            <w:pPr>
+              <w:jc w:val="center"/>
+              <w:cnfStyle w:val="000000000000" w:firstRow="0" w:lastRow="0" w:firstColumn="0" w:lastColumn="0" w:oddVBand="0" w:evenVBand="0" w:oddHBand="0" w:evenHBand="0" w:firstRowFirstColumn="0" w:firstRowLastColumn="0" w:lastRowFirstColumn="0" w:lastRowLastColumn="0"/>
+              <w:rPr>
+                <w:lang w:val="es-CO"/>
+              </w:rPr>
+            </w:pPr>
+            <w:r>
+              <w:rPr>
+                <w:lang w:val="es-CO"/>
+              </w:rPr>
+              <w:t>Id no registrado</w:t>
+            </w:r>
+          </w:p>
+        </w:tc>
+        <w:tc>
+          <w:tcPr>
+            <w:tcW w:w="1907" w:type="dxa"/>
+            <w:shd w:val="clear" w:color="auto" w:fill="A8D08D" w:themeFill="accent6" w:themeFillTint="99"/>
+            <w:vAlign w:val="center"/>
+          </w:tcPr>
+          <w:p>
+            <w:pPr>
+              <w:jc w:val="center"/>
+              <w:cnfStyle w:val="000000000000" w:firstRow="0" w:lastRow="0" w:firstColumn="0" w:lastColumn="0" w:oddVBand="0" w:evenVBand="0" w:oddHBand="0" w:evenHBand="0" w:firstRowFirstColumn="0" w:firstRowLastColumn="0" w:lastRowFirstColumn="0" w:lastRowLastColumn="0"/>
+              <w:rPr>
+                <w:lang w:val="es-CO"/>
+              </w:rPr>
+            </w:pPr>
+            <w:r>
+              <w:rPr>
+                <w:lang w:val="es-CO"/>
+              </w:rPr>
+              <w:t>VALID</w:t>
+            </w:r>
+          </w:p>
+        </w:tc>
+      </w:tr>
+    </w:tbl>
+    <w:p/>
+    <w:p>
+      <w:r>
+        <w:drawing>
+          <wp:inline distT="0" distB="0" distL="0" distR="0" wp14:anchorId="18F23BC6" wp14:editId="70D775ED">
+            <wp:extent cx="6858000" cy="3752850"/>
+            <wp:effectExtent l="0" t="0" r="0" b="0"/>
+            <wp:docPr id="3" name="Imagen 3"/>
+            <wp:cNvGraphicFramePr>
+              <a:graphicFrameLocks xmlns:a="http://schemas.openxmlformats.org/drawingml/2006/main" noChangeAspect="1"/>
+            </wp:cNvGraphicFramePr>
+            <a:graphic xmlns:a="http://schemas.openxmlformats.org/drawingml/2006/main">
+              <a:graphicData uri="http://schemas.openxmlformats.org/drawingml/2006/picture">
+                <pic:pic xmlns:pic="http://schemas.openxmlformats.org/drawingml/2006/picture">
+                  <pic:nvPicPr>
+                    <pic:cNvPr id="1" name=""/>
+                    <pic:cNvPicPr/>
+                  </pic:nvPicPr>
+                  <pic:blipFill>
+                    <a:blip r:embed="rId13"/>
+                    <a:stretch>
+                      <a:fillRect/>
+                    </a:stretch>
+                  </pic:blipFill>
+                  <pic:spPr>
+                    <a:xfrm>
+                      <a:off x="0" y="0"/>
+                      <a:ext cx="6858000" cy="3752850"/>
+                    </a:xfrm>
+                    <a:prstGeom prst="rect">
+                      <a:avLst/>
+                    </a:prstGeom>
+                  </pic:spPr>
+                </pic:pic>
+              </a:graphicData>
+            </a:graphic>
+          </wp:inline>
+        </w:drawing>
+      </w:r>
+    </w:p>
+    <w:p/>
+    <w:p/>
+    <w:p/>
+    <w:p/>
+    <w:p/>
+    <w:p/>
+    <w:p/>
+    <w:p/>
+    <w:p/>
+    <w:p/>
+    <w:p>
+      <w:pPr>
+        <w:shd w:val="clear" w:color="auto" w:fill="FFFFFF"/>
+        <w:spacing w:before="150" w:after="150" w:line="600" w:lineRule="atLeast"/>
+        <w:outlineLvl w:val="0"/>
+        <w:rPr>
+          <w:rFonts w:ascii="Arial" w:eastAsia="Times New Roman" w:hAnsi="Arial" w:cs="Arial"/>
+          <w:b/>
+          <w:bCs/>
+          <w:color w:val="666666"/>
+          <w:kern w:val="36"/>
+          <w:sz w:val="48"/>
+          <w:szCs w:val="48"/>
+          <w:lang w:val="es-CO" w:eastAsia="es-CO"/>
+        </w:rPr>
+      </w:pPr>
+      <w:r>
+        <w:rPr>
+          <w:rFonts w:ascii="Arial" w:eastAsia="Times New Roman" w:hAnsi="Arial" w:cs="Arial"/>
+          <w:b/>
+          <w:bCs/>
+          <w:color w:val="666666"/>
+          <w:kern w:val="36"/>
+          <w:sz w:val="48"/>
+          <w:szCs w:val="48"/>
+          <w:lang w:val="es-CO" w:eastAsia="es-CO"/>
+        </w:rPr>
+        <w:t>Ejercicio "Descuento de tarifas"</w:t>
+      </w:r>
+    </w:p>
+    <w:p>
+      <w:r>
+        <w:drawing>
+          <wp:inline distT="0" distB="0" distL="0" distR="0" wp14:anchorId="1C7D8281" wp14:editId="0B18F9AE">
+            <wp:extent cx="6858000" cy="1137920"/>
+            <wp:effectExtent l="0" t="0" r="0" b="5080"/>
+            <wp:docPr id="4" name="Imagen 4"/>
+            <wp:cNvGraphicFramePr>
+              <a:graphicFrameLocks xmlns:a="http://schemas.openxmlformats.org/drawingml/2006/main" noChangeAspect="1"/>
+            </wp:cNvGraphicFramePr>
+            <a:graphic xmlns:a="http://schemas.openxmlformats.org/drawingml/2006/main">
+              <a:graphicData uri="http://schemas.openxmlformats.org/drawingml/2006/picture">
+                <pic:pic xmlns:pic="http://schemas.openxmlformats.org/drawingml/2006/picture">
+                  <pic:nvPicPr>
+                    <pic:cNvPr id="1" name=""/>
+                    <pic:cNvPicPr/>
+                  </pic:nvPicPr>
+                  <pic:blipFill>
+                    <a:blip r:embed="rId14"/>
+                    <a:stretch>
+                      <a:fillRect/>
+                    </a:stretch>
+                  </pic:blipFill>
+                  <pic:spPr>
+                    <a:xfrm>
+                      <a:off x="0" y="0"/>
+                      <a:ext cx="6858000" cy="1137920"/>
+                    </a:xfrm>
+                    <a:prstGeom prst="rect">
+                      <a:avLst/>
+                    </a:prstGeom>
+                  </pic:spPr>
+                </pic:pic>
+              </a:graphicData>
+            </a:graphic>
+          </wp:inline>
+        </w:drawing>
+      </w:r>
+    </w:p>
+    <w:p>
+      <w:r>
+        <w:drawing>
+          <wp:inline distT="0" distB="0" distL="0" distR="0" wp14:anchorId="5E5AF4AC" wp14:editId="5C9053BD">
+            <wp:extent cx="6858000" cy="4479290"/>
+            <wp:effectExtent l="0" t="0" r="0" b="0"/>
+            <wp:docPr id="11" name="Imagen 11"/>
+            <wp:cNvGraphicFramePr>
+              <a:graphicFrameLocks xmlns:a="http://schemas.openxmlformats.org/drawingml/2006/main" noChangeAspect="1"/>
+            </wp:cNvGraphicFramePr>
+            <a:graphic xmlns:a="http://schemas.openxmlformats.org/drawingml/2006/main">
+              <a:graphicData uri="http://schemas.openxmlformats.org/drawingml/2006/picture">
+                <pic:pic xmlns:pic="http://schemas.openxmlformats.org/drawingml/2006/picture">
+                  <pic:nvPicPr>
+                    <pic:cNvPr id="1" name=""/>
+                    <pic:cNvPicPr/>
+                  </pic:nvPicPr>
+                  <pic:blipFill>
+                    <a:blip r:embed="rId15"/>
+                    <a:stretch>
+                      <a:fillRect/>
+                    </a:stretch>
+                  </pic:blipFill>
+                  <pic:spPr>
+                    <a:xfrm>
+                      <a:off x="0" y="0"/>
+                      <a:ext cx="6858000" cy="4479290"/>
+                    </a:xfrm>
+                    <a:prstGeom prst="rect">
+                      <a:avLst/>
+                    </a:prstGeom>
+                  </pic:spPr>
+                </pic:pic>
+              </a:graphicData>
+            </a:graphic>
+          </wp:inline>
+        </w:drawing>
+      </w:r>
+    </w:p>
+    <w:p>
+      <w:r>
+        <w:t xml:space="preserve">La </w:t>
+      </w:r>
+      <w:proofErr w:type="spellStart"/>
+      <w:r>
+        <w:t>clase</w:t>
+      </w:r>
+      <w:proofErr w:type="spellEnd"/>
+      <w:r>
+        <w:t xml:space="preserve"> </w:t>
+      </w:r>
+      <w:proofErr w:type="spellStart"/>
+      <w:r>
+        <w:t>CalculoTarifa</w:t>
+      </w:r>
+      <w:proofErr w:type="spellEnd"/>
+      <w:r>
+        <w:t xml:space="preserve"> no </w:t>
+      </w:r>
+      <w:proofErr w:type="spellStart"/>
+      <w:r>
+        <w:t>cumple</w:t>
+      </w:r>
+      <w:proofErr w:type="spellEnd"/>
+      <w:r>
+        <w:t xml:space="preserve"> con las </w:t>
+      </w:r>
+      <w:proofErr w:type="spellStart"/>
+      <w:r>
+        <w:t>especificaciones</w:t>
+      </w:r>
+      <w:proofErr w:type="spellEnd"/>
+      <w:r>
+        <w:t xml:space="preserve">, no </w:t>
+      </w:r>
+      <w:proofErr w:type="spellStart"/>
+      <w:r>
+        <w:t>lanza</w:t>
+      </w:r>
+      <w:proofErr w:type="spellEnd"/>
+      <w:r>
+        <w:t xml:space="preserve"> errors con </w:t>
+      </w:r>
+      <w:proofErr w:type="spellStart"/>
+      <w:r>
+        <w:t>datos</w:t>
+      </w:r>
+      <w:proofErr w:type="spellEnd"/>
+      <w:r>
+        <w:t xml:space="preserve"> </w:t>
+      </w:r>
+      <w:proofErr w:type="spellStart"/>
+      <w:r>
+        <w:t>inválidos</w:t>
+      </w:r>
+      <w:proofErr w:type="spellEnd"/>
+      <w:r>
+        <w:t xml:space="preserve">, se </w:t>
+      </w:r>
+      <w:proofErr w:type="spellStart"/>
+      <w:r>
+        <w:t>omitiran</w:t>
+      </w:r>
+      <w:proofErr w:type="spellEnd"/>
+      <w:r>
+        <w:t xml:space="preserve"> </w:t>
+      </w:r>
+      <w:proofErr w:type="spellStart"/>
+      <w:r>
+        <w:t>esas</w:t>
+      </w:r>
+      <w:proofErr w:type="spellEnd"/>
+      <w:r>
+        <w:t xml:space="preserve"> </w:t>
+      </w:r>
+      <w:proofErr w:type="spellStart"/>
+      <w:r>
+        <w:t>pruebas</w:t>
+      </w:r>
+      <w:proofErr w:type="spellEnd"/>
+      <w:r>
+        <w:t>.</w:t>
+      </w:r>
+    </w:p>
+    <w:p>
+      <w:r>
+        <w:drawing>
+          <wp:inline distT="0" distB="0" distL="0" distR="0" wp14:anchorId="60C3F472" wp14:editId="18175D56">
+            <wp:extent cx="6858000" cy="4579620"/>
+            <wp:effectExtent l="0" t="0" r="0" b="0"/>
+            <wp:docPr id="12" name="Imagen 12"/>
+            <wp:cNvGraphicFramePr>
+              <a:graphicFrameLocks xmlns:a="http://schemas.openxmlformats.org/drawingml/2006/main" noChangeAspect="1"/>
+            </wp:cNvGraphicFramePr>
+            <a:graphic xmlns:a="http://schemas.openxmlformats.org/drawingml/2006/main">
+              <a:graphicData uri="http://schemas.openxmlformats.org/drawingml/2006/picture">
+                <pic:pic xmlns:pic="http://schemas.openxmlformats.org/drawingml/2006/picture">
+                  <pic:nvPicPr>
+                    <pic:cNvPr id="1" name=""/>
+                    <pic:cNvPicPr/>
+                  </pic:nvPicPr>
+                  <pic:blipFill>
+                    <a:blip r:embed="rId16"/>
+                    <a:stretch>
+                      <a:fillRect/>
+                    </a:stretch>
+                  </pic:blipFill>
+                  <pic:spPr>
+                    <a:xfrm>
+                      <a:off x="0" y="0"/>
+                      <a:ext cx="6858000" cy="4579620"/>
+                    </a:xfrm>
+                    <a:prstGeom prst="rect">
+                      <a:avLst/>
+                    </a:prstGeom>
+                  </pic:spPr>
+                </pic:pic>
+              </a:graphicData>
+            </a:graphic>
+          </wp:inline>
+        </w:drawing>
+      </w:r>
       <w:bookmarkStart w:id="0" w:name="_GoBack"/>
       <w:bookmarkEnd w:id="0"/>
     </w:p>
@@ -923,6 +1860,27 @@
     <w:name w:val="Normal"/>
     <w:qFormat/>
   </w:style>
+  <w:style w:type="paragraph" w:styleId="Ttulo1">
+    <w:name w:val="heading 1"/>
+    <w:basedOn w:val="Normal"/>
+    <w:link w:val="Ttulo1Car"/>
+    <w:uiPriority w:val="9"/>
+    <w:qFormat/>
+    <w:rsid w:val="00D11919"/>
+    <w:pPr>
+      <w:spacing w:before="100" w:beforeAutospacing="1" w:after="100" w:afterAutospacing="1" w:line="240" w:lineRule="auto"/>
+      <w:outlineLvl w:val="0"/>
+    </w:pPr>
+    <w:rPr>
+      <w:rFonts w:ascii="Times New Roman" w:eastAsia="Times New Roman" w:hAnsi="Times New Roman" w:cs="Times New Roman"/>
+      <w:b/>
+      <w:bCs/>
+      <w:kern w:val="36"/>
+      <w:sz w:val="48"/>
+      <w:szCs w:val="48"/>
+      <w:lang w:val="es-CO" w:eastAsia="es-CO"/>
+    </w:rPr>
+  </w:style>
   <w:style w:type="character" w:default="1" w:styleId="Fuentedeprrafopredeter">
     <w:name w:val="Default Paragraph Font"/>
     <w:uiPriority w:val="1"/>
@@ -973,6 +1931,79 @@
     <w:rPr>
       <w:color w:val="0000FF"/>
       <w:u w:val="single"/>
+    </w:rPr>
+  </w:style>
+  <w:style w:type="table" w:styleId="Tabladecuadrcula1clara">
+    <w:name w:val="Grid Table 1 Light"/>
+    <w:basedOn w:val="Tablanormal"/>
+    <w:uiPriority w:val="46"/>
+    <w:rsid w:val="00127ED7"/>
+    <w:pPr>
+      <w:spacing w:after="0" w:line="240" w:lineRule="auto"/>
+    </w:pPr>
+    <w:tblPr>
+      <w:tblStyleRowBandSize w:val="1"/>
+      <w:tblStyleColBandSize w:val="1"/>
+      <w:tblBorders>
+        <w:top w:val="single" w:sz="4" w:space="0" w:color="999999" w:themeColor="text1" w:themeTint="66"/>
+        <w:left w:val="single" w:sz="4" w:space="0" w:color="999999" w:themeColor="text1" w:themeTint="66"/>
+        <w:bottom w:val="single" w:sz="4" w:space="0" w:color="999999" w:themeColor="text1" w:themeTint="66"/>
+        <w:right w:val="single" w:sz="4" w:space="0" w:color="999999" w:themeColor="text1" w:themeTint="66"/>
+        <w:insideH w:val="single" w:sz="4" w:space="0" w:color="999999" w:themeColor="text1" w:themeTint="66"/>
+        <w:insideV w:val="single" w:sz="4" w:space="0" w:color="999999" w:themeColor="text1" w:themeTint="66"/>
+      </w:tblBorders>
+    </w:tblPr>
+    <w:tblStylePr w:type="firstRow">
+      <w:rPr>
+        <w:b/>
+        <w:bCs/>
+      </w:rPr>
+      <w:tblPr/>
+      <w:tcPr>
+        <w:tcBorders>
+          <w:bottom w:val="single" w:sz="12" w:space="0" w:color="666666" w:themeColor="text1" w:themeTint="99"/>
+        </w:tcBorders>
+      </w:tcPr>
+    </w:tblStylePr>
+    <w:tblStylePr w:type="lastRow">
+      <w:rPr>
+        <w:b/>
+        <w:bCs/>
+      </w:rPr>
+      <w:tblPr/>
+      <w:tcPr>
+        <w:tcBorders>
+          <w:top w:val="double" w:sz="2" w:space="0" w:color="666666" w:themeColor="text1" w:themeTint="99"/>
+        </w:tcBorders>
+      </w:tcPr>
+    </w:tblStylePr>
+    <w:tblStylePr w:type="firstCol">
+      <w:rPr>
+        <w:b/>
+        <w:bCs/>
+      </w:rPr>
+    </w:tblStylePr>
+    <w:tblStylePr w:type="lastCol">
+      <w:rPr>
+        <w:b/>
+        <w:bCs/>
+      </w:rPr>
+    </w:tblStylePr>
+  </w:style>
+  <w:style w:type="character" w:customStyle="1" w:styleId="Ttulo1Car">
+    <w:name w:val="Título 1 Car"/>
+    <w:basedOn w:val="Fuentedeprrafopredeter"/>
+    <w:link w:val="Ttulo1"/>
+    <w:uiPriority w:val="9"/>
+    <w:rsid w:val="00D11919"/>
+    <w:rPr>
+      <w:rFonts w:ascii="Times New Roman" w:eastAsia="Times New Roman" w:hAnsi="Times New Roman" w:cs="Times New Roman"/>
+      <w:b/>
+      <w:bCs/>
+      <w:kern w:val="36"/>
+      <w:sz w:val="48"/>
+      <w:szCs w:val="48"/>
+      <w:lang w:val="es-CO" w:eastAsia="es-CO"/>
     </w:rPr>
   </w:style>
 </w:styles>

</xml_diff>